<commit_message>
update for module 6.2 04/13/2025
</commit_message>
<xml_diff>
--- a/module-5/jenkins_project_mayham_report_5.2.docx
+++ b/module-5/jenkins_project_mayham_report_5.2.docx
@@ -35,44 +35,12 @@
     </w:p>
     <w:p>
       <w:r>
-        <w:t xml:space="preserve">For this assignment, you have two tasks. The first is to click on "Groups/Teams" in the left-side menu and introduce yourself by providing information on when you are available to communicate with team members. The second task is to create a flowchart (or flowcharts) for the code provided. Once the team decides on a final version of the flowchart, you need to submit that to Blackboard. Once that is submitted, the modifications required can be viewed in the next module. Why </w:t>
+        <w:t>For this assignment, you have two tasks. The first is to click on "Groups/Teams" in the left-side menu and introduce yourself by providing information on when you are available to communicate with team members. The second task is to create a flowchart (or flowcharts) for the code provided. Once the team decides on a final version of the flowchart, you need to submit that to Blackboard. Once that is submitted, the modifications required can be viewed in the next module. Why the wait? I want the team to have a firm understanding of how this program works, step by step. It's not a long program, but it is a little complicated. You'll be creating the program and the modified flowchart during the next module.</w:t>
       </w:r>
-      <w:proofErr w:type="gramStart"/>
+    </w:p>
+    <w:p>
       <w:r>
-        <w:t>the wait</w:t>
-      </w:r>
-      <w:proofErr w:type="gramEnd"/>
-      <w:r>
-        <w:t xml:space="preserve">? I want the team to have a firm understanding of how this program works, step by step. It's not a long program, but it is a little complicated. You'll be creating the program and the modified </w:t>
-      </w:r>
-      <w:proofErr w:type="gramStart"/>
-      <w:r>
-        <w:t>flowchart</w:t>
-      </w:r>
-      <w:proofErr w:type="gramEnd"/>
-      <w:r>
-        <w:t xml:space="preserve"> during the next module.</w:t>
-      </w:r>
-    </w:p>
-    <w:p>
-      <w:r>
-        <w:t xml:space="preserve">One additional step you might take is to write down the rules regarding </w:t>
-      </w:r>
-      <w:proofErr w:type="gramStart"/>
-      <w:r>
-        <w:t>assignment</w:t>
-      </w:r>
-      <w:proofErr w:type="gramEnd"/>
-      <w:r>
-        <w:t xml:space="preserve"> of pixels. In this program, pixels are initially populated with either trees, fire, or </w:t>
-      </w:r>
-      <w:proofErr w:type="gramStart"/>
-      <w:r>
-        <w:t>remain</w:t>
-      </w:r>
-      <w:proofErr w:type="gramEnd"/>
-      <w:r>
-        <w:t xml:space="preserve"> empty based on growth rates and lightning chance. Each time the program is run, you'll see different patterns emerging due to the random placement.</w:t>
+        <w:t>One additional step you might take is to write down the rules regarding assignment of pixels. In this program, pixels are initially populated with either trees, fire, or remain empty based on growth rates and lightning chance. Each time the program is run, you'll see different patterns emerging due to the random placement.</w:t>
       </w:r>
       <w:r>
         <w:rPr>
@@ -102,14 +70,6 @@
           <w:bCs/>
         </w:rPr>
         <w:t>Team:</w:t>
-      </w:r>
-    </w:p>
-    <w:p>
-      <w:pPr>
-        <w:pStyle w:val="NoSpacing"/>
-      </w:pPr>
-      <w:r>
-        <w:t>Jelani Jenkins</w:t>
       </w:r>
     </w:p>
     <w:p>
@@ -1077,6 +1037,7 @@
   <w:style w:type="character" w:default="1" w:styleId="DefaultParagraphFont">
     <w:name w:val="Default Paragraph Font"/>
     <w:uiPriority w:val="1"/>
+    <w:semiHidden/>
     <w:unhideWhenUsed/>
   </w:style>
   <w:style w:type="table" w:default="1" w:styleId="TableNormal">

</xml_diff>